<commit_message>
Changed Consumer Privacy to Cyber Risk Reduction in the resume, exported it to PDF
</commit_message>
<xml_diff>
--- a/MyResume2020.docx
+++ b/MyResume2020.docx
@@ -57,7 +57,23 @@
           <w:sz w:val="20"/>
           <w:szCs w:val="20"/>
         </w:rPr>
-        <w:t>Apartment 200, 91 Westland Avenue</w:t>
+        <w:t>Apt</w:t>
+      </w:r>
+      <w:r>
+        <w:rPr>
+          <w:rFonts w:ascii="Times New Roman" w:hAnsi="Times New Roman" w:cs="Times New Roman"/>
+          <w:sz w:val="20"/>
+          <w:szCs w:val="20"/>
+        </w:rPr>
+        <w:t>.</w:t>
+      </w:r>
+      <w:r>
+        <w:rPr>
+          <w:rFonts w:ascii="Times New Roman" w:hAnsi="Times New Roman" w:cs="Times New Roman"/>
+          <w:sz w:val="20"/>
+          <w:szCs w:val="20"/>
+        </w:rPr>
+        <w:t xml:space="preserve"> 200, 91 Westland Avenue</w:t>
       </w:r>
       <w:r>
         <w:rPr>
@@ -121,7 +137,7 @@
           <w:sz w:val="21"/>
           <w:szCs w:val="21"/>
         </w:rPr>
-        <w:t>Github</w:t>
+        <w:t>GitHub</w:t>
       </w:r>
       <w:r>
         <w:rPr>
@@ -204,7 +220,7 @@
           <w:sz w:val="20"/>
           <w:szCs w:val="20"/>
         </w:rPr>
-        <w:t xml:space="preserve">        </w:t>
+        <w:t xml:space="preserve">     </w:t>
       </w:r>
       <w:r>
         <w:rPr>
@@ -223,16 +239,7 @@
           <w:sz w:val="20"/>
           <w:szCs w:val="20"/>
         </w:rPr>
-        <w:t xml:space="preserve">        </w:t>
-      </w:r>
-      <w:r>
-        <w:rPr>
-          <w:rFonts w:ascii="Times New Roman" w:hAnsi="Times New Roman" w:cs="Times New Roman"/>
-          <w:b/>
-          <w:sz w:val="20"/>
-          <w:szCs w:val="20"/>
-        </w:rPr>
-        <w:t xml:space="preserve">LinkedIn: </w:t>
+        <w:t xml:space="preserve">     LinkedIn: </w:t>
       </w:r>
       <w:hyperlink r:id="rId6" w:history="1">
         <w:r>
@@ -253,7 +260,7 @@
           <w:sz w:val="20"/>
           <w:szCs w:val="20"/>
         </w:rPr>
-        <w:t xml:space="preserve">        </w:t>
+        <w:t xml:space="preserve">     </w:t>
       </w:r>
       <w:r>
         <w:rPr>
@@ -272,7 +279,7 @@
           <w:sz w:val="20"/>
           <w:szCs w:val="20"/>
         </w:rPr>
-        <w:t xml:space="preserve">        </w:t>
+        <w:t xml:space="preserve">     </w:t>
       </w:r>
       <w:r>
         <w:rPr>
@@ -290,6 +297,24 @@
           <w:szCs w:val="21"/>
         </w:rPr>
         <w:t>hone</w:t>
+      </w:r>
+      <w:r>
+        <w:rPr>
+          <w:rFonts w:ascii="Times New Roman" w:hAnsi="Times New Roman" w:cs="Times New Roman"/>
+          <w:b/>
+          <w:sz w:val="21"/>
+          <w:szCs w:val="21"/>
+        </w:rPr>
+        <w:t>/</w:t>
+      </w:r>
+      <w:r>
+        <w:rPr>
+          <w:rFonts w:ascii="Times New Roman" w:hAnsi="Times New Roman" w:cs="Times New Roman"/>
+          <w:b/>
+          <w:sz w:val="21"/>
+          <w:szCs w:val="21"/>
+        </w:rPr>
+        <w:t>WhatsApp</w:t>
       </w:r>
       <w:r>
         <w:rPr>
@@ -355,7 +380,6 @@
           <w:b/>
           <w:sz w:val="20"/>
           <w:szCs w:val="20"/>
-          <w:u w:val="single"/>
         </w:rPr>
         <w:t>NORTHEASTERN UNIVERSITY</w:t>
       </w:r>
@@ -616,7 +640,6 @@
         </w:rPr>
         <w:t xml:space="preserve">Software Development, </w:t>
       </w:r>
-      <w:commentRangeStart w:id="0"/>
       <w:r>
         <w:rPr>
           <w:rFonts w:ascii="Times New Roman" w:hAnsi="Times New Roman" w:cs="Times New Roman"/>
@@ -647,23 +670,7 @@
           <w:sz w:val="21"/>
           <w:szCs w:val="21"/>
         </w:rPr>
-        <w:t xml:space="preserve"> FinTech: Financial Innovation, </w:t>
-      </w:r>
-      <w:r>
-        <w:rPr>
-          <w:rFonts w:ascii="Times New Roman" w:hAnsi="Times New Roman" w:cs="Times New Roman"/>
-          <w:sz w:val="21"/>
-          <w:szCs w:val="21"/>
-        </w:rPr>
-        <w:t>Cyberlaw</w:t>
-      </w:r>
-      <w:r>
-        <w:rPr>
-          <w:rFonts w:ascii="Times New Roman" w:hAnsi="Times New Roman" w:cs="Times New Roman"/>
-          <w:sz w:val="21"/>
-          <w:szCs w:val="21"/>
-        </w:rPr>
-        <w:t>,</w:t>
+        <w:t xml:space="preserve"> FinTech: Financial Innovation, Cyberlaw,</w:t>
       </w:r>
       <w:r>
         <w:rPr>
@@ -719,14 +726,23 @@
           <w:sz w:val="21"/>
           <w:szCs w:val="21"/>
         </w:rPr>
+        <w:t xml:space="preserve">, Organizational </w:t>
+      </w:r>
+      <w:r>
+        <w:rPr>
+          <w:rFonts w:ascii="Times New Roman" w:hAnsi="Times New Roman" w:cs="Times New Roman"/>
+          <w:sz w:val="21"/>
+          <w:szCs w:val="21"/>
+        </w:rPr>
+        <w:t>Behavior</w:t>
+      </w:r>
+      <w:r>
+        <w:rPr>
+          <w:rFonts w:ascii="Times New Roman" w:hAnsi="Times New Roman" w:cs="Times New Roman"/>
+          <w:sz w:val="21"/>
+          <w:szCs w:val="21"/>
+        </w:rPr>
         <w:t>.</w:t>
-      </w:r>
-      <w:commentRangeEnd w:id="0"/>
-      <w:r>
-        <w:rPr>
-          <w:rStyle w:val="CommentReference"/>
-        </w:rPr>
-        <w:commentReference w:id="0"/>
       </w:r>
     </w:p>
     <w:p>
@@ -937,15 +953,39 @@
           <w:sz w:val="20"/>
           <w:szCs w:val="20"/>
         </w:rPr>
-        <w:t xml:space="preserve">, MySQL, </w:t>
-      </w:r>
-      <w:r>
-        <w:rPr>
-          <w:rFonts w:ascii="Times New Roman" w:hAnsi="Times New Roman" w:cs="Times New Roman"/>
-          <w:sz w:val="20"/>
-          <w:szCs w:val="20"/>
-        </w:rPr>
-        <w:t>C, C++ and</w:t>
+        <w:t>, MySQL,</w:t>
+      </w:r>
+      <w:r>
+        <w:rPr>
+          <w:rFonts w:ascii="Times New Roman" w:hAnsi="Times New Roman" w:cs="Times New Roman"/>
+          <w:sz w:val="20"/>
+          <w:szCs w:val="20"/>
+        </w:rPr>
+        <w:t xml:space="preserve"> C/</w:t>
+      </w:r>
+      <w:r>
+        <w:rPr>
+          <w:rFonts w:ascii="Times New Roman" w:hAnsi="Times New Roman" w:cs="Times New Roman"/>
+          <w:sz w:val="20"/>
+          <w:szCs w:val="20"/>
+        </w:rPr>
+        <w:t>C++</w:t>
+      </w:r>
+      <w:r>
+        <w:rPr>
+          <w:rFonts w:ascii="Times New Roman" w:hAnsi="Times New Roman" w:cs="Times New Roman"/>
+          <w:sz w:val="20"/>
+          <w:szCs w:val="20"/>
+        </w:rPr>
+        <w:t>, C with Classes</w:t>
+      </w:r>
+      <w:r>
+        <w:rPr>
+          <w:rFonts w:ascii="Times New Roman" w:hAnsi="Times New Roman" w:cs="Times New Roman"/>
+          <w:sz w:val="20"/>
+          <w:szCs w:val="20"/>
+        </w:rPr>
+        <w:t xml:space="preserve"> and</w:t>
       </w:r>
       <w:r>
         <w:rPr>
@@ -1030,7 +1070,7 @@
           <w:sz w:val="20"/>
           <w:szCs w:val="20"/>
         </w:rPr>
-        <w:t>Git, LaTex, Window’s CMD, L</w:t>
+        <w:t>Git, Window’s CMD, L</w:t>
       </w:r>
       <w:r>
         <w:rPr>
@@ -1054,15 +1094,15 @@
           <w:sz w:val="20"/>
           <w:szCs w:val="20"/>
         </w:rPr>
-        <w:t xml:space="preserve"> and</w:t>
-      </w:r>
-      <w:r>
-        <w:rPr>
-          <w:rFonts w:ascii="Times New Roman" w:hAnsi="Times New Roman" w:cs="Times New Roman"/>
-          <w:sz w:val="20"/>
-          <w:szCs w:val="20"/>
-        </w:rPr>
-        <w:t xml:space="preserve"> Window’s Office</w:t>
+        <w:t xml:space="preserve"> and </w:t>
+      </w:r>
+      <w:r>
+        <w:rPr>
+          <w:rFonts w:ascii="Times New Roman" w:hAnsi="Times New Roman" w:cs="Times New Roman"/>
+          <w:sz w:val="20"/>
+          <w:szCs w:val="20"/>
+        </w:rPr>
+        <w:t>Window’s Office</w:t>
       </w:r>
       <w:r>
         <w:rPr>
@@ -1111,7 +1151,6 @@
           <w:szCs w:val="20"/>
         </w:rPr>
       </w:pPr>
-      <w:commentRangeStart w:id="1"/>
       <w:r>
         <w:rPr>
           <w:rFonts w:cstheme="minorHAnsi"/>
@@ -1631,14 +1670,23 @@
           <w:sz w:val="20"/>
           <w:szCs w:val="20"/>
         </w:rPr>
-        <w:t>ounded Amabara Festival LLP, to host a yearly festival and invest all profits in the music community in Rwanda.</w:t>
-      </w:r>
-      <w:commentRangeEnd w:id="1"/>
-      <w:r>
-        <w:rPr>
-          <w:rStyle w:val="CommentReference"/>
-        </w:rPr>
-        <w:commentReference w:id="1"/>
+        <w:t xml:space="preserve">ounded Amabara Festival LLP, to host a yearly festival and invest all profits in the </w:t>
+      </w:r>
+      <w:r>
+        <w:rPr>
+          <w:rFonts w:ascii="Times New Roman" w:hAnsi="Times New Roman" w:cs="Times New Roman"/>
+          <w:sz w:val="20"/>
+          <w:szCs w:val="20"/>
+        </w:rPr>
+        <w:t>art</w:t>
+      </w:r>
+      <w:r>
+        <w:rPr>
+          <w:rFonts w:ascii="Times New Roman" w:hAnsi="Times New Roman" w:cs="Times New Roman"/>
+          <w:sz w:val="20"/>
+          <w:szCs w:val="20"/>
+        </w:rPr>
+        <w:t xml:space="preserve"> community in Rwanda.</w:t>
       </w:r>
     </w:p>
     <w:p>
@@ -1922,7 +1970,7 @@
           <w:numId w:val="2"/>
         </w:numPr>
         <w:spacing w:after="20" w:line="240" w:lineRule="auto"/>
-        <w:ind w:left="450" w:right="2790"/>
+        <w:ind w:left="450" w:right="1530"/>
         <w:rPr>
           <w:rFonts w:ascii="Times New Roman" w:hAnsi="Times New Roman" w:cs="Times New Roman"/>
           <w:sz w:val="20"/>
@@ -1943,39 +1991,79 @@
           <w:sz w:val="20"/>
           <w:szCs w:val="20"/>
         </w:rPr>
-        <w:t xml:space="preserve"> Bedrock’s Open Secure Automation (OSA),</w:t>
-      </w:r>
-      <w:r>
-        <w:rPr>
-          <w:rFonts w:ascii="Times New Roman" w:hAnsi="Times New Roman" w:cs="Times New Roman"/>
-          <w:sz w:val="20"/>
-          <w:szCs w:val="20"/>
-        </w:rPr>
-        <w:t xml:space="preserve"> Bedrock PLCs and Bedrock OSA Proxies.</w:t>
-      </w:r>
-      <w:r>
-        <w:rPr>
-          <w:rFonts w:ascii="Times New Roman" w:hAnsi="Times New Roman" w:cs="Times New Roman"/>
-          <w:sz w:val="20"/>
-          <w:szCs w:val="20"/>
-        </w:rPr>
-        <w:t xml:space="preserve"> </w:t>
-      </w:r>
-      <w:r>
-        <w:rPr>
-          <w:rFonts w:ascii="Times New Roman" w:hAnsi="Times New Roman" w:cs="Times New Roman"/>
-          <w:sz w:val="20"/>
-          <w:szCs w:val="20"/>
-        </w:rPr>
-        <w:t>U</w:t>
-      </w:r>
-      <w:r>
-        <w:rPr>
-          <w:rFonts w:ascii="Times New Roman" w:hAnsi="Times New Roman" w:cs="Times New Roman"/>
-          <w:sz w:val="20"/>
-          <w:szCs w:val="20"/>
-        </w:rPr>
-        <w:t>sed Multimeters, Oscilloscopes, Resistors and Ohm’s Law daily for hardware debugging.</w:t>
+        <w:t xml:space="preserve"> Bedrock’s Open Secure Automation (OSA)</w:t>
+      </w:r>
+      <w:r>
+        <w:rPr>
+          <w:rFonts w:ascii="Times New Roman" w:hAnsi="Times New Roman" w:cs="Times New Roman"/>
+          <w:sz w:val="20"/>
+          <w:szCs w:val="20"/>
+        </w:rPr>
+        <w:t xml:space="preserve"> and Bedrock OSA Proxies.</w:t>
+      </w:r>
+      <w:r>
+        <w:rPr>
+          <w:rFonts w:ascii="Times New Roman" w:hAnsi="Times New Roman" w:cs="Times New Roman"/>
+          <w:sz w:val="20"/>
+          <w:szCs w:val="20"/>
+        </w:rPr>
+        <w:t xml:space="preserve"> U</w:t>
+      </w:r>
+      <w:r>
+        <w:rPr>
+          <w:rFonts w:ascii="Times New Roman" w:hAnsi="Times New Roman" w:cs="Times New Roman"/>
+          <w:sz w:val="20"/>
+          <w:szCs w:val="20"/>
+        </w:rPr>
+        <w:t xml:space="preserve">sed Multimeters, Oscilloscopes, </w:t>
+      </w:r>
+      <w:r>
+        <w:rPr>
+          <w:rFonts w:ascii="Times New Roman" w:hAnsi="Times New Roman" w:cs="Times New Roman"/>
+          <w:sz w:val="20"/>
+          <w:szCs w:val="20"/>
+        </w:rPr>
+        <w:t>r</w:t>
+      </w:r>
+      <w:r>
+        <w:rPr>
+          <w:rFonts w:ascii="Times New Roman" w:hAnsi="Times New Roman" w:cs="Times New Roman"/>
+          <w:sz w:val="20"/>
+          <w:szCs w:val="20"/>
+        </w:rPr>
+        <w:t>esistors and Ohm’s Law daily for hardware</w:t>
+      </w:r>
+      <w:r>
+        <w:rPr>
+          <w:rFonts w:ascii="Times New Roman" w:hAnsi="Times New Roman" w:cs="Times New Roman"/>
+          <w:sz w:val="20"/>
+          <w:szCs w:val="20"/>
+        </w:rPr>
+        <w:t xml:space="preserve"> and software</w:t>
+      </w:r>
+      <w:r>
+        <w:rPr>
+          <w:rFonts w:ascii="Times New Roman" w:hAnsi="Times New Roman" w:cs="Times New Roman"/>
+          <w:sz w:val="20"/>
+          <w:szCs w:val="20"/>
+        </w:rPr>
+        <w:t xml:space="preserve"> debugging</w:t>
+      </w:r>
+      <w:r>
+        <w:rPr>
+          <w:rFonts w:ascii="Times New Roman" w:hAnsi="Times New Roman" w:cs="Times New Roman"/>
+          <w:sz w:val="20"/>
+          <w:szCs w:val="20"/>
+        </w:rPr>
+        <w:t xml:space="preserve"> of Bedrock PLCs</w:t>
+      </w:r>
+      <w:r>
+        <w:rPr>
+          <w:rFonts w:ascii="Times New Roman" w:hAnsi="Times New Roman" w:cs="Times New Roman"/>
+          <w:sz w:val="20"/>
+          <w:szCs w:val="20"/>
+        </w:rPr>
+        <w:t>.</w:t>
       </w:r>
     </w:p>
     <w:p>
@@ -1986,28 +2074,116 @@
           <w:numId w:val="2"/>
         </w:numPr>
         <w:spacing w:after="20" w:line="240" w:lineRule="auto"/>
-        <w:ind w:left="450" w:right="2790"/>
-        <w:rPr>
-          <w:rFonts w:ascii="Times New Roman" w:hAnsi="Times New Roman" w:cs="Times New Roman"/>
-          <w:sz w:val="20"/>
-          <w:szCs w:val="20"/>
-        </w:rPr>
-      </w:pPr>
-      <w:r>
-        <w:rPr>
-          <w:rFonts w:ascii="Times New Roman" w:hAnsi="Times New Roman" w:cs="Times New Roman"/>
-          <w:sz w:val="20"/>
-          <w:szCs w:val="20"/>
-        </w:rPr>
-        <w:t>Composed over 100 bug reports detailing bugs, proposing the potential source of the problem and confirming they were fixed.</w:t>
-      </w:r>
-      <w:r>
-        <w:rPr>
-          <w:rFonts w:ascii="Times New Roman" w:hAnsi="Times New Roman" w:cs="Times New Roman"/>
-          <w:sz w:val="20"/>
-          <w:szCs w:val="20"/>
-        </w:rPr>
-        <w:t xml:space="preserve"> </w:t>
+        <w:ind w:left="450" w:right="1620"/>
+        <w:rPr>
+          <w:rFonts w:ascii="Times New Roman" w:hAnsi="Times New Roman" w:cs="Times New Roman"/>
+          <w:sz w:val="20"/>
+          <w:szCs w:val="20"/>
+        </w:rPr>
+      </w:pPr>
+      <w:r>
+        <w:rPr>
+          <w:rFonts w:ascii="Times New Roman" w:hAnsi="Times New Roman" w:cs="Times New Roman"/>
+          <w:sz w:val="20"/>
+          <w:szCs w:val="20"/>
+        </w:rPr>
+        <w:t xml:space="preserve">Composed over </w:t>
+      </w:r>
+      <w:r>
+        <w:rPr>
+          <w:rFonts w:ascii="Times New Roman" w:hAnsi="Times New Roman" w:cs="Times New Roman"/>
+          <w:sz w:val="20"/>
+          <w:szCs w:val="20"/>
+        </w:rPr>
+        <w:t>6</w:t>
+      </w:r>
+      <w:r>
+        <w:rPr>
+          <w:rFonts w:ascii="Times New Roman" w:hAnsi="Times New Roman" w:cs="Times New Roman"/>
+          <w:sz w:val="20"/>
+          <w:szCs w:val="20"/>
+        </w:rPr>
+        <w:t>0 bug reports</w:t>
+      </w:r>
+      <w:r>
+        <w:rPr>
+          <w:rFonts w:ascii="Times New Roman" w:hAnsi="Times New Roman" w:cs="Times New Roman"/>
+          <w:sz w:val="20"/>
+          <w:szCs w:val="20"/>
+        </w:rPr>
+        <w:t>, identifying</w:t>
+      </w:r>
+      <w:r>
+        <w:rPr>
+          <w:rFonts w:ascii="Times New Roman" w:hAnsi="Times New Roman" w:cs="Times New Roman"/>
+          <w:sz w:val="20"/>
+          <w:szCs w:val="20"/>
+        </w:rPr>
+        <w:t xml:space="preserve"> potential source</w:t>
+      </w:r>
+      <w:r>
+        <w:rPr>
+          <w:rFonts w:ascii="Times New Roman" w:hAnsi="Times New Roman" w:cs="Times New Roman"/>
+          <w:sz w:val="20"/>
+          <w:szCs w:val="20"/>
+        </w:rPr>
+        <w:t>s</w:t>
+      </w:r>
+      <w:r>
+        <w:rPr>
+          <w:rFonts w:ascii="Times New Roman" w:hAnsi="Times New Roman" w:cs="Times New Roman"/>
+          <w:sz w:val="20"/>
+          <w:szCs w:val="20"/>
+        </w:rPr>
+        <w:t xml:space="preserve"> of the </w:t>
+      </w:r>
+      <w:r>
+        <w:rPr>
+          <w:rFonts w:ascii="Times New Roman" w:hAnsi="Times New Roman" w:cs="Times New Roman"/>
+          <w:sz w:val="20"/>
+          <w:szCs w:val="20"/>
+        </w:rPr>
+        <w:t>problem</w:t>
+      </w:r>
+      <w:r>
+        <w:rPr>
+          <w:rFonts w:ascii="Times New Roman" w:hAnsi="Times New Roman" w:cs="Times New Roman"/>
+          <w:sz w:val="20"/>
+          <w:szCs w:val="20"/>
+        </w:rPr>
+        <w:t xml:space="preserve"> and confirm</w:t>
+      </w:r>
+      <w:r>
+        <w:rPr>
+          <w:rFonts w:ascii="Times New Roman" w:hAnsi="Times New Roman" w:cs="Times New Roman"/>
+          <w:sz w:val="20"/>
+          <w:szCs w:val="20"/>
+        </w:rPr>
+        <w:t>ed</w:t>
+      </w:r>
+      <w:r>
+        <w:rPr>
+          <w:rFonts w:ascii="Times New Roman" w:hAnsi="Times New Roman" w:cs="Times New Roman"/>
+          <w:sz w:val="20"/>
+          <w:szCs w:val="20"/>
+        </w:rPr>
+        <w:t xml:space="preserve"> they were f</w:t>
+      </w:r>
+      <w:r>
+        <w:rPr>
+          <w:rFonts w:ascii="Times New Roman" w:hAnsi="Times New Roman" w:cs="Times New Roman"/>
+          <w:sz w:val="20"/>
+          <w:szCs w:val="20"/>
+        </w:rPr>
+        <w:t>ixed</w:t>
+      </w:r>
+      <w:r>
+        <w:rPr>
+          <w:rFonts w:ascii="Times New Roman" w:hAnsi="Times New Roman" w:cs="Times New Roman"/>
+          <w:sz w:val="20"/>
+          <w:szCs w:val="20"/>
+        </w:rPr>
+        <w:t>.</w:t>
       </w:r>
     </w:p>
     <w:p>
@@ -2301,13 +2477,13 @@
           <w:numId w:val="2"/>
         </w:numPr>
         <w:tabs>
+          <w:tab w:val="left" w:pos="9000"/>
           <w:tab w:val="left" w:pos="9090"/>
           <w:tab w:val="left" w:pos="9360"/>
           <w:tab w:val="left" w:pos="9450"/>
-          <w:tab w:val="left" w:pos="9540"/>
         </w:tabs>
         <w:spacing w:after="20" w:line="240" w:lineRule="auto"/>
-        <w:ind w:left="450" w:right="1980"/>
+        <w:ind w:left="450" w:right="1440"/>
         <w:rPr>
           <w:rFonts w:ascii="Times New Roman" w:hAnsi="Times New Roman" w:cs="Times New Roman"/>
           <w:sz w:val="20"/>
@@ -2376,6 +2552,14 @@
           <w:sz w:val="20"/>
           <w:szCs w:val="20"/>
         </w:rPr>
+        <w:t xml:space="preserve">and </w:t>
+      </w:r>
+      <w:r>
+        <w:rPr>
+          <w:rFonts w:ascii="Times New Roman" w:hAnsi="Times New Roman" w:cs="Times New Roman"/>
+          <w:sz w:val="20"/>
+          <w:szCs w:val="20"/>
+        </w:rPr>
         <w:t>useful</w:t>
       </w:r>
       <w:r>
@@ -2384,22 +2568,6 @@
           <w:sz w:val="20"/>
           <w:szCs w:val="20"/>
         </w:rPr>
-        <w:t xml:space="preserve"> knowledge</w:t>
-      </w:r>
-      <w:r>
-        <w:rPr>
-          <w:rFonts w:ascii="Times New Roman" w:hAnsi="Times New Roman" w:cs="Times New Roman"/>
-          <w:sz w:val="20"/>
-          <w:szCs w:val="20"/>
-        </w:rPr>
-        <w:t xml:space="preserve"> and</w:t>
-      </w:r>
-      <w:r>
-        <w:rPr>
-          <w:rFonts w:ascii="Times New Roman" w:hAnsi="Times New Roman" w:cs="Times New Roman"/>
-          <w:sz w:val="20"/>
-          <w:szCs w:val="20"/>
-        </w:rPr>
         <w:t xml:space="preserve"> resources</w:t>
       </w:r>
       <w:r>
@@ -2449,6 +2617,14 @@
           <w:szCs w:val="20"/>
         </w:rPr>
         <w:t>Division</w:t>
+      </w:r>
+      <w:r>
+        <w:rPr>
+          <w:rFonts w:ascii="Times New Roman" w:hAnsi="Times New Roman" w:cs="Times New Roman"/>
+          <w:sz w:val="20"/>
+          <w:szCs w:val="20"/>
+        </w:rPr>
+        <w:t>.</w:t>
       </w:r>
     </w:p>
     <w:p>
@@ -2480,8 +2656,6 @@
         </w:rPr>
         <w:t>P</w:t>
       </w:r>
-      <w:bookmarkStart w:id="2" w:name="_GoBack"/>
-      <w:bookmarkEnd w:id="2"/>
       <w:r>
         <w:rPr>
           <w:rFonts w:ascii="Times New Roman" w:hAnsi="Times New Roman" w:cs="Times New Roman"/>
@@ -2640,7 +2814,7 @@
           <w:numId w:val="1"/>
         </w:numPr>
         <w:spacing w:after="20" w:line="240" w:lineRule="auto"/>
-        <w:ind w:left="450" w:right="1890"/>
+        <w:ind w:left="450" w:right="1530"/>
         <w:rPr>
           <w:rFonts w:ascii="Times New Roman" w:hAnsi="Times New Roman" w:cs="Times New Roman"/>
           <w:sz w:val="20"/>
@@ -2654,23 +2828,79 @@
           <w:sz w:val="20"/>
           <w:szCs w:val="20"/>
         </w:rPr>
-        <w:t>Developed two business models and four activity diagrams for an Android meal-ordering application for Radisson Blue</w:t>
-      </w:r>
-      <w:r>
-        <w:rPr>
-          <w:rFonts w:ascii="Times New Roman" w:hAnsi="Times New Roman" w:cs="Times New Roman"/>
-          <w:sz w:val="20"/>
-          <w:szCs w:val="20"/>
-        </w:rPr>
-        <w:t xml:space="preserve"> in </w:t>
-      </w:r>
-      <w:r>
-        <w:rPr>
-          <w:rFonts w:ascii="Times New Roman" w:hAnsi="Times New Roman" w:cs="Times New Roman"/>
-          <w:sz w:val="20"/>
-          <w:szCs w:val="20"/>
-        </w:rPr>
-        <w:t>Kigali and an online marketplace that directly connects farmers and produce buyers in East Africa.</w:t>
+        <w:t xml:space="preserve">Developed two business models and four activity diagrams for an Android meal-ordering application for </w:t>
+      </w:r>
+      <w:r>
+        <w:rPr>
+          <w:rFonts w:ascii="Times New Roman" w:hAnsi="Times New Roman" w:cs="Times New Roman"/>
+          <w:sz w:val="20"/>
+          <w:szCs w:val="20"/>
+        </w:rPr>
+        <w:t xml:space="preserve">a </w:t>
+      </w:r>
+      <w:r>
+        <w:rPr>
+          <w:rFonts w:ascii="Times New Roman" w:hAnsi="Times New Roman" w:cs="Times New Roman"/>
+          <w:sz w:val="20"/>
+          <w:szCs w:val="20"/>
+        </w:rPr>
+        <w:t>Radisson Blue</w:t>
+      </w:r>
+      <w:r>
+        <w:rPr>
+          <w:rFonts w:ascii="Times New Roman" w:hAnsi="Times New Roman" w:cs="Times New Roman"/>
+          <w:sz w:val="20"/>
+          <w:szCs w:val="20"/>
+        </w:rPr>
+        <w:t xml:space="preserve"> </w:t>
+      </w:r>
+      <w:r>
+        <w:rPr>
+          <w:rFonts w:ascii="Times New Roman" w:hAnsi="Times New Roman" w:cs="Times New Roman"/>
+          <w:sz w:val="20"/>
+          <w:szCs w:val="20"/>
+        </w:rPr>
+        <w:t>branch</w:t>
+      </w:r>
+      <w:r>
+        <w:rPr>
+          <w:rFonts w:ascii="Times New Roman" w:hAnsi="Times New Roman" w:cs="Times New Roman"/>
+          <w:sz w:val="20"/>
+          <w:szCs w:val="20"/>
+        </w:rPr>
+        <w:t xml:space="preserve"> and an online marketplace that directly connects farmers</w:t>
+      </w:r>
+      <w:r>
+        <w:rPr>
+          <w:rFonts w:ascii="Times New Roman" w:hAnsi="Times New Roman" w:cs="Times New Roman"/>
+          <w:sz w:val="20"/>
+          <w:szCs w:val="20"/>
+        </w:rPr>
+        <w:t xml:space="preserve">, </w:t>
+      </w:r>
+      <w:r>
+        <w:rPr>
+          <w:rFonts w:ascii="Times New Roman" w:hAnsi="Times New Roman" w:cs="Times New Roman"/>
+          <w:sz w:val="20"/>
+          <w:szCs w:val="20"/>
+        </w:rPr>
+        <w:t>buyers</w:t>
+      </w:r>
+      <w:r>
+        <w:rPr>
+          <w:rFonts w:ascii="Times New Roman" w:hAnsi="Times New Roman" w:cs="Times New Roman"/>
+          <w:sz w:val="20"/>
+          <w:szCs w:val="20"/>
+        </w:rPr>
+        <w:t xml:space="preserve"> and delivery services</w:t>
+      </w:r>
+      <w:r>
+        <w:rPr>
+          <w:rFonts w:ascii="Times New Roman" w:hAnsi="Times New Roman" w:cs="Times New Roman"/>
+          <w:sz w:val="20"/>
+          <w:szCs w:val="20"/>
+        </w:rPr>
+        <w:t xml:space="preserve"> in East Africa.</w:t>
       </w:r>
     </w:p>
     <w:p>
@@ -2880,7 +3110,23 @@
           <w:sz w:val="20"/>
           <w:szCs w:val="20"/>
         </w:rPr>
-        <w:t>, participated in monthly community</w:t>
+        <w:t xml:space="preserve">, participated </w:t>
+      </w:r>
+      <w:r>
+        <w:rPr>
+          <w:rFonts w:ascii="Times New Roman" w:hAnsi="Times New Roman" w:cs="Times New Roman"/>
+          <w:sz w:val="20"/>
+          <w:szCs w:val="20"/>
+        </w:rPr>
+        <w:t xml:space="preserve">yearly in </w:t>
+      </w:r>
+      <w:r>
+        <w:rPr>
+          <w:rFonts w:ascii="Times New Roman" w:hAnsi="Times New Roman" w:cs="Times New Roman"/>
+          <w:sz w:val="20"/>
+          <w:szCs w:val="20"/>
+        </w:rPr>
+        <w:t>community</w:t>
       </w:r>
       <w:r>
         <w:rPr>
@@ -2937,7 +3183,15 @@
           <w:sz w:val="20"/>
           <w:szCs w:val="20"/>
         </w:rPr>
-        <w:t xml:space="preserve">) and helped plant over 1000 trees in </w:t>
+        <w:t xml:space="preserve">) and helped plant over 1000 trees </w:t>
+      </w:r>
+      <w:r>
+        <w:rPr>
+          <w:rFonts w:ascii="Times New Roman" w:hAnsi="Times New Roman" w:cs="Times New Roman"/>
+          <w:sz w:val="20"/>
+          <w:szCs w:val="20"/>
+        </w:rPr>
+        <w:t xml:space="preserve">in Ontario </w:t>
       </w:r>
       <w:r>
         <w:rPr>
@@ -3097,14 +3351,6 @@
           <w:sz w:val="20"/>
           <w:szCs w:val="20"/>
         </w:rPr>
-        <w:t xml:space="preserve"> Consumer Privacy</w:t>
-      </w:r>
-      <w:r>
-        <w:rPr>
-          <w:rFonts w:ascii="Times New Roman" w:hAnsi="Times New Roman" w:cs="Times New Roman"/>
-          <w:sz w:val="20"/>
-          <w:szCs w:val="20"/>
-        </w:rPr>
         <w:t xml:space="preserve"> </w:t>
       </w:r>
       <w:r>
@@ -3113,6 +3359,32 @@
           <w:sz w:val="20"/>
           <w:szCs w:val="20"/>
         </w:rPr>
+        <w:t>Cyber Risk</w:t>
+      </w:r>
+      <w:r>
+        <w:rPr>
+          <w:rFonts w:ascii="Times New Roman" w:hAnsi="Times New Roman" w:cs="Times New Roman"/>
+          <w:sz w:val="20"/>
+          <w:szCs w:val="20"/>
+        </w:rPr>
+        <w:t xml:space="preserve"> Reduction</w:t>
+      </w:r>
+      <w:bookmarkStart w:id="0" w:name="_GoBack"/>
+      <w:bookmarkEnd w:id="0"/>
+      <w:r>
+        <w:rPr>
+          <w:rFonts w:ascii="Times New Roman" w:hAnsi="Times New Roman" w:cs="Times New Roman"/>
+          <w:sz w:val="20"/>
+          <w:szCs w:val="20"/>
+        </w:rPr>
+        <w:t xml:space="preserve"> </w:t>
+      </w:r>
+      <w:r>
+        <w:rPr>
+          <w:rFonts w:ascii="Times New Roman" w:hAnsi="Times New Roman" w:cs="Times New Roman"/>
+          <w:sz w:val="20"/>
+          <w:szCs w:val="20"/>
+        </w:rPr>
         <w:t>and Decentralized</w:t>
       </w:r>
       <w:r>
@@ -3129,31 +3401,7 @@
           <w:sz w:val="20"/>
           <w:szCs w:val="20"/>
         </w:rPr>
-        <w:t>,</w:t>
-      </w:r>
-      <w:r>
-        <w:rPr>
-          <w:rFonts w:ascii="Times New Roman" w:hAnsi="Times New Roman" w:cs="Times New Roman"/>
-          <w:sz w:val="20"/>
-          <w:szCs w:val="20"/>
-        </w:rPr>
-        <w:t xml:space="preserve"> </w:t>
-      </w:r>
-      <w:r>
-        <w:rPr>
-          <w:rFonts w:ascii="Times New Roman" w:hAnsi="Times New Roman" w:cs="Times New Roman"/>
-          <w:sz w:val="20"/>
-          <w:szCs w:val="20"/>
-        </w:rPr>
-        <w:t>T</w:t>
-      </w:r>
-      <w:r>
-        <w:rPr>
-          <w:rFonts w:ascii="Times New Roman" w:hAnsi="Times New Roman" w:cs="Times New Roman"/>
-          <w:sz w:val="20"/>
-          <w:szCs w:val="20"/>
-        </w:rPr>
-        <w:t xml:space="preserve">ennis, </w:t>
+        <w:t xml:space="preserve">, </w:t>
       </w:r>
       <w:r>
         <w:rPr>
@@ -3323,57 +3571,6 @@
     </w:sectPr>
   </w:body>
 </w:document>
-</file>
-
-<file path=word/comments.xml><?xml version="1.0" encoding="utf-8"?>
-<w:comments xmlns:wpc="http://schemas.microsoft.com/office/word/2010/wordprocessingCanvas" xmlns:cx="http://schemas.microsoft.com/office/drawing/2014/chartex" xmlns:cx1="http://schemas.microsoft.com/office/drawing/2015/9/8/chartex" xmlns:cx2="http://schemas.microsoft.com/office/drawing/2015/10/21/chartex" xmlns:cx3="http://schemas.microsoft.com/office/drawing/2016/5/9/chartex" xmlns:cx4="http://schemas.microsoft.com/office/drawing/2016/5/10/chartex" xmlns:cx5="http://schemas.microsoft.com/office/drawing/2016/5/11/chartex" xmlns:cx6="http://schemas.microsoft.com/office/drawing/2016/5/12/chartex" xmlns:cx7="http://schemas.microsoft.com/office/drawing/2016/5/13/chartex" xmlns:cx8="http://schemas.microsoft.com/office/drawing/2016/5/14/chartex" xmlns:mc="http://schemas.openxmlformats.org/markup-compatibility/2006" xmlns:aink="http://schemas.microsoft.com/office/drawing/2016/ink" xmlns:am3d="http://schemas.microsoft.com/office/drawing/2017/model3d" xmlns:o="urn:schemas-microsoft-com:office:office" xmlns:r="http://schemas.openxmlformats.org/officeDocument/2006/relationships" xmlns:m="http://schemas.openxmlformats.org/officeDocument/2006/math" xmlns:v="urn:schemas-microsoft-com:vml" xmlns:wp14="http://schemas.microsoft.com/office/word/2010/wordprocessingDrawing" xmlns:wp="http://schemas.openxmlformats.org/drawingml/2006/wordprocessingDrawing" xmlns:w10="urn:schemas-microsoft-com:office:word" xmlns:w="http://schemas.openxmlformats.org/wordprocessingml/2006/main" xmlns:w14="http://schemas.microsoft.com/office/word/2010/wordml" xmlns:w15="http://schemas.microsoft.com/office/word/2012/wordml" xmlns:w16cid="http://schemas.microsoft.com/office/word/2016/wordml/cid" xmlns:w16se="http://schemas.microsoft.com/office/word/2015/wordml/symex" xmlns:wpg="http://schemas.microsoft.com/office/word/2010/wordprocessingGroup" xmlns:wpi="http://schemas.microsoft.com/office/word/2010/wordprocessingInk" xmlns:wne="http://schemas.microsoft.com/office/word/2006/wordml" xmlns:wps="http://schemas.microsoft.com/office/word/2010/wordprocessingShape" mc:Ignorable="w14 w15 w16se w16cid wp14">
-  <w:comment w:id="0" w:author="David Mberingabo" w:date="2020-01-27T14:48:00Z" w:initials="DM">
-    <w:p>
-      <w:pPr>
-        <w:pStyle w:val="CommentText"/>
-      </w:pPr>
-      <w:r>
-        <w:rPr>
-          <w:rStyle w:val="CommentReference"/>
-        </w:rPr>
-        <w:annotationRef/>
-      </w:r>
-      <w:r>
-        <w:t>Move these around according to what job you are applying to.</w:t>
-      </w:r>
-    </w:p>
-  </w:comment>
-  <w:comment w:id="1" w:author="David Mberingabo" w:date="2020-01-27T14:48:00Z" w:initials="DM">
-    <w:p>
-      <w:pPr>
-        <w:pStyle w:val="CommentText"/>
-      </w:pPr>
-      <w:r>
-        <w:rPr>
-          <w:rStyle w:val="CommentReference"/>
-        </w:rPr>
-        <w:annotationRef/>
-      </w:r>
-      <w:r>
-        <w:t>Move these around according to what job you are apply to.</w:t>
-      </w:r>
-    </w:p>
-  </w:comment>
-</w:comments>
-</file>
-
-<file path=word/commentsExtended.xml><?xml version="1.0" encoding="utf-8"?>
-<w15:commentsEx xmlns:wpc="http://schemas.microsoft.com/office/word/2010/wordprocessingCanvas" xmlns:cx="http://schemas.microsoft.com/office/drawing/2014/chartex" xmlns:cx1="http://schemas.microsoft.com/office/drawing/2015/9/8/chartex" xmlns:cx2="http://schemas.microsoft.com/office/drawing/2015/10/21/chartex" xmlns:cx3="http://schemas.microsoft.com/office/drawing/2016/5/9/chartex" xmlns:cx4="http://schemas.microsoft.com/office/drawing/2016/5/10/chartex" xmlns:cx5="http://schemas.microsoft.com/office/drawing/2016/5/11/chartex" xmlns:cx6="http://schemas.microsoft.com/office/drawing/2016/5/12/chartex" xmlns:cx7="http://schemas.microsoft.com/office/drawing/2016/5/13/chartex" xmlns:cx8="http://schemas.microsoft.com/office/drawing/2016/5/14/chartex" xmlns:mc="http://schemas.openxmlformats.org/markup-compatibility/2006" xmlns:aink="http://schemas.microsoft.com/office/drawing/2016/ink" xmlns:am3d="http://schemas.microsoft.com/office/drawing/2017/model3d" xmlns:o="urn:schemas-microsoft-com:office:office" xmlns:r="http://schemas.openxmlformats.org/officeDocument/2006/relationships" xmlns:m="http://schemas.openxmlformats.org/officeDocument/2006/math" xmlns:v="urn:schemas-microsoft-com:vml" xmlns:wp14="http://schemas.microsoft.com/office/word/2010/wordprocessingDrawing" xmlns:wp="http://schemas.openxmlformats.org/drawingml/2006/wordprocessingDrawing" xmlns:w10="urn:schemas-microsoft-com:office:word" xmlns:w="http://schemas.openxmlformats.org/wordprocessingml/2006/main" xmlns:w14="http://schemas.microsoft.com/office/word/2010/wordml" xmlns:w15="http://schemas.microsoft.com/office/word/2012/wordml" xmlns:w16cid="http://schemas.microsoft.com/office/word/2016/wordml/cid" xmlns:w16se="http://schemas.microsoft.com/office/word/2015/wordml/symex" xmlns:wpg="http://schemas.microsoft.com/office/word/2010/wordprocessingGroup" xmlns:wpi="http://schemas.microsoft.com/office/word/2010/wordprocessingInk" xmlns:wne="http://schemas.microsoft.com/office/word/2006/wordml" xmlns:wps="http://schemas.microsoft.com/office/word/2010/wordprocessingShape" mc:Ignorable="w14 w15 w16se w16cid wp14">
-  <w15:commentEx w15:paraId="5EFA6AF1" w15:done="0"/>
-  <w15:commentEx w15:paraId="565FDCDC" w15:done="0"/>
-</w15:commentsEx>
-</file>
-
-<file path=word/commentsIds.xml><?xml version="1.0" encoding="utf-8"?>
-<w16cid:commentsIds xmlns:wpc="http://schemas.microsoft.com/office/word/2010/wordprocessingCanvas" xmlns:cx="http://schemas.microsoft.com/office/drawing/2014/chartex" xmlns:cx1="http://schemas.microsoft.com/office/drawing/2015/9/8/chartex" xmlns:cx2="http://schemas.microsoft.com/office/drawing/2015/10/21/chartex" xmlns:cx3="http://schemas.microsoft.com/office/drawing/2016/5/9/chartex" xmlns:cx4="http://schemas.microsoft.com/office/drawing/2016/5/10/chartex" xmlns:cx5="http://schemas.microsoft.com/office/drawing/2016/5/11/chartex" xmlns:cx6="http://schemas.microsoft.com/office/drawing/2016/5/12/chartex" xmlns:cx7="http://schemas.microsoft.com/office/drawing/2016/5/13/chartex" xmlns:cx8="http://schemas.microsoft.com/office/drawing/2016/5/14/chartex" xmlns:mc="http://schemas.openxmlformats.org/markup-compatibility/2006" xmlns:aink="http://schemas.microsoft.com/office/drawing/2016/ink" xmlns:am3d="http://schemas.microsoft.com/office/drawing/2017/model3d" xmlns:o="urn:schemas-microsoft-com:office:office" xmlns:r="http://schemas.openxmlformats.org/officeDocument/2006/relationships" xmlns:m="http://schemas.openxmlformats.org/officeDocument/2006/math" xmlns:v="urn:schemas-microsoft-com:vml" xmlns:wp14="http://schemas.microsoft.com/office/word/2010/wordprocessingDrawing" xmlns:wp="http://schemas.openxmlformats.org/drawingml/2006/wordprocessingDrawing" xmlns:w10="urn:schemas-microsoft-com:office:word" xmlns:w="http://schemas.openxmlformats.org/wordprocessingml/2006/main" xmlns:w14="http://schemas.microsoft.com/office/word/2010/wordml" xmlns:w15="http://schemas.microsoft.com/office/word/2012/wordml" xmlns:w16cid="http://schemas.microsoft.com/office/word/2016/wordml/cid" xmlns:w16se="http://schemas.microsoft.com/office/word/2015/wordml/symex" xmlns:wpg="http://schemas.microsoft.com/office/word/2010/wordprocessingGroup" xmlns:wpi="http://schemas.microsoft.com/office/word/2010/wordprocessingInk" xmlns:wne="http://schemas.microsoft.com/office/word/2006/wordml" xmlns:wps="http://schemas.microsoft.com/office/word/2010/wordprocessingShape" mc:Ignorable="w14 w15 w16se w16cid wp14">
-  <w16cid:commentId w16cid:paraId="5EFA6AF1" w16cid:durableId="21D976C0"/>
-  <w16cid:commentId w16cid:paraId="565FDCDC" w16cid:durableId="21D976A4"/>
-</w16cid:commentsIds>
 </file>
 
 <file path=word/numbering.xml><?xml version="1.0" encoding="utf-8"?>
@@ -3611,14 +3808,6 @@
     <w:abstractNumId w:val="0"/>
   </w:num>
 </w:numbering>
-</file>
-
-<file path=word/people.xml><?xml version="1.0" encoding="utf-8"?>
-<w15:people xmlns:wpc="http://schemas.microsoft.com/office/word/2010/wordprocessingCanvas" xmlns:cx="http://schemas.microsoft.com/office/drawing/2014/chartex" xmlns:cx1="http://schemas.microsoft.com/office/drawing/2015/9/8/chartex" xmlns:cx2="http://schemas.microsoft.com/office/drawing/2015/10/21/chartex" xmlns:cx3="http://schemas.microsoft.com/office/drawing/2016/5/9/chartex" xmlns:cx4="http://schemas.microsoft.com/office/drawing/2016/5/10/chartex" xmlns:cx5="http://schemas.microsoft.com/office/drawing/2016/5/11/chartex" xmlns:cx6="http://schemas.microsoft.com/office/drawing/2016/5/12/chartex" xmlns:cx7="http://schemas.microsoft.com/office/drawing/2016/5/13/chartex" xmlns:cx8="http://schemas.microsoft.com/office/drawing/2016/5/14/chartex" xmlns:mc="http://schemas.openxmlformats.org/markup-compatibility/2006" xmlns:aink="http://schemas.microsoft.com/office/drawing/2016/ink" xmlns:am3d="http://schemas.microsoft.com/office/drawing/2017/model3d" xmlns:o="urn:schemas-microsoft-com:office:office" xmlns:r="http://schemas.openxmlformats.org/officeDocument/2006/relationships" xmlns:m="http://schemas.openxmlformats.org/officeDocument/2006/math" xmlns:v="urn:schemas-microsoft-com:vml" xmlns:wp14="http://schemas.microsoft.com/office/word/2010/wordprocessingDrawing" xmlns:wp="http://schemas.openxmlformats.org/drawingml/2006/wordprocessingDrawing" xmlns:w10="urn:schemas-microsoft-com:office:word" xmlns:w="http://schemas.openxmlformats.org/wordprocessingml/2006/main" xmlns:w14="http://schemas.microsoft.com/office/word/2010/wordml" xmlns:w15="http://schemas.microsoft.com/office/word/2012/wordml" xmlns:w16cid="http://schemas.microsoft.com/office/word/2016/wordml/cid" xmlns:w16se="http://schemas.microsoft.com/office/word/2015/wordml/symex" xmlns:wpg="http://schemas.microsoft.com/office/word/2010/wordprocessingGroup" xmlns:wpi="http://schemas.microsoft.com/office/word/2010/wordprocessingInk" xmlns:wne="http://schemas.microsoft.com/office/word/2006/wordml" xmlns:wps="http://schemas.microsoft.com/office/word/2010/wordprocessingShape" mc:Ignorable="w14 w15 w16se w16cid wp14">
-  <w15:person w15:author="David Mberingabo">
-    <w15:presenceInfo w15:providerId="Windows Live" w15:userId="982eafe787903124"/>
-  </w15:person>
-</w15:people>
 </file>
 
 <file path=word/styles.xml><?xml version="1.0" encoding="utf-8"?>

</xml_diff>